<commit_message>
New update from DaoKhaTuan
</commit_message>
<xml_diff>
--- a/app-DaoKhaTuan.docx
+++ b/app-DaoKhaTuan.docx
@@ -120,15 +120,23 @@
           <w:sz w:val="24"/>
           <w:szCs w:val="24"/>
         </w:rPr>
-        <w:t xml:space="preserve"> and it stimulated me to deepen my understanding in this area. </w:t>
-      </w:r>
-      <w:r>
-        <w:rPr>
-          <w:rFonts w:ascii="Times New Roman" w:hAnsi="Times New Roman" w:cs="Times New Roman"/>
-          <w:sz w:val="24"/>
-          <w:szCs w:val="24"/>
-        </w:rPr>
-        <w:t xml:space="preserve">There are various areas in IT Technology with applications in many different fields including finance, medical system, military, etc. such as AI, Internet of Things (IoT), Cloud Computing, etc. However, I found Cloud Computing the most fascinating one with </w:t>
+        <w:t xml:space="preserve"> and it stimulated me to deepen my understanding in this area.</w:t>
+      </w:r>
+      <w:r>
+        <w:rPr>
+          <w:rFonts w:ascii="Times New Roman" w:hAnsi="Times New Roman" w:cs="Times New Roman"/>
+          <w:sz w:val="24"/>
+          <w:szCs w:val="24"/>
+        </w:rPr>
+        <w:t xml:space="preserve"> </w:t>
+      </w:r>
+      <w:r>
+        <w:rPr>
+          <w:rFonts w:ascii="Times New Roman" w:hAnsi="Times New Roman" w:cs="Times New Roman"/>
+          <w:sz w:val="24"/>
+          <w:szCs w:val="24"/>
+        </w:rPr>
+        <w:t xml:space="preserve">I found Cloud Computing the most fascinating one with </w:t>
       </w:r>
       <w:r>
         <w:rPr>
@@ -152,15 +160,23 @@
           <w:sz w:val="24"/>
           <w:szCs w:val="24"/>
         </w:rPr>
-        <w:t xml:space="preserve">Many business models or healthcare systems were constructed with the help of cloud services and tools in many aspects including restoring and backing – up data, </w:t>
-      </w:r>
-      <w:r>
-        <w:rPr>
-          <w:rFonts w:ascii="Times New Roman" w:hAnsi="Times New Roman" w:cs="Times New Roman"/>
-          <w:sz w:val="24"/>
-          <w:szCs w:val="24"/>
-        </w:rPr>
-        <w:t xml:space="preserve">automation in updating software, etc. Cloud Computing impact in the progress and innovations </w:t>
+        <w:t>Cloud Computing</w:t>
+      </w:r>
+      <w:r>
+        <w:rPr>
+          <w:rFonts w:ascii="Times New Roman" w:hAnsi="Times New Roman" w:cs="Times New Roman"/>
+          <w:sz w:val="24"/>
+          <w:szCs w:val="24"/>
+        </w:rPr>
+        <w:t>’s</w:t>
+      </w:r>
+      <w:r>
+        <w:rPr>
+          <w:rFonts w:ascii="Times New Roman" w:hAnsi="Times New Roman" w:cs="Times New Roman"/>
+          <w:sz w:val="24"/>
+          <w:szCs w:val="24"/>
+        </w:rPr>
+        <w:t xml:space="preserve"> impact in the progress and innovations </w:t>
       </w:r>
       <w:r>
         <w:rPr>
@@ -184,31 +200,15 @@
           <w:sz w:val="24"/>
           <w:szCs w:val="24"/>
         </w:rPr>
-        <w:t>are</w:t>
-      </w:r>
-      <w:r>
-        <w:rPr>
-          <w:rFonts w:ascii="Times New Roman" w:hAnsi="Times New Roman" w:cs="Times New Roman"/>
-          <w:sz w:val="24"/>
-          <w:szCs w:val="24"/>
-        </w:rPr>
-        <w:t xml:space="preserve"> the main reason</w:t>
-      </w:r>
-      <w:r>
-        <w:rPr>
-          <w:rFonts w:ascii="Times New Roman" w:hAnsi="Times New Roman" w:cs="Times New Roman"/>
-          <w:sz w:val="24"/>
-          <w:szCs w:val="24"/>
-        </w:rPr>
-        <w:t>s</w:t>
-      </w:r>
-      <w:r>
-        <w:rPr>
-          <w:rFonts w:ascii="Times New Roman" w:hAnsi="Times New Roman" w:cs="Times New Roman"/>
-          <w:sz w:val="24"/>
-          <w:szCs w:val="24"/>
-        </w:rPr>
-        <w:t xml:space="preserve"> to its significant increase in the coming years</w:t>
+        <w:t>and other areas is</w:t>
+      </w:r>
+      <w:r>
+        <w:rPr>
+          <w:rFonts w:ascii="Times New Roman" w:hAnsi="Times New Roman" w:cs="Times New Roman"/>
+          <w:sz w:val="24"/>
+          <w:szCs w:val="24"/>
+        </w:rPr>
+        <w:t xml:space="preserve"> the main reason to its significant increase in the coming years</w:t>
       </w:r>
       <w:r>
         <w:rPr>
@@ -383,7 +383,15 @@
           <w:sz w:val="40"/>
           <w:szCs w:val="40"/>
         </w:rPr>
-        <w:t>Ideal Job:</w:t>
+        <w:t>Career Plan</w:t>
+      </w:r>
+      <w:r>
+        <w:rPr>
+          <w:rFonts w:ascii="Times New Roman" w:hAnsi="Times New Roman" w:cs="Times New Roman"/>
+          <w:sz w:val="40"/>
+          <w:szCs w:val="40"/>
+        </w:rPr>
+        <w:t>:</w:t>
       </w:r>
     </w:p>
     <w:p>
@@ -403,8 +411,32 @@
           <w:sz w:val="24"/>
           <w:szCs w:val="24"/>
         </w:rPr>
+        <w:t xml:space="preserve">Due to many opportunities and fascinating areas of the Cloud Computing industry, I decided to choose cloud engineer as my ideal job because this occupation will allow me to work in a dynamic field with a fortune to approach other relevant technologies including AI, IoT, etc. </w:t>
+      </w:r>
+      <w:r>
+        <w:rPr>
+          <w:rFonts w:ascii="Times New Roman" w:hAnsi="Times New Roman" w:cs="Times New Roman"/>
+          <w:sz w:val="24"/>
+          <w:szCs w:val="24"/>
+        </w:rPr>
+        <w:t xml:space="preserve">I will gain my experience as a software developer to gain enough experience </w:t>
+      </w:r>
+      <w:r>
+        <w:rPr>
+          <w:rFonts w:ascii="Times New Roman" w:hAnsi="Times New Roman" w:cs="Times New Roman"/>
+          <w:sz w:val="24"/>
+          <w:szCs w:val="24"/>
+        </w:rPr>
         <w:lastRenderedPageBreak/>
-        <w:t xml:space="preserve">Due to many opportunities and fascinating areas of the Cloud Computing industry, I decided to choose cloud engineer as my ideal job because this occupation will allow me to work in a dynamic field with a fortune to approach other relevant technologies including AI, IoT, etc. Cloud Computing is the current trend of IT development with limitless potential to create unexpected breakthroughs in scientific development and offer me a chance to work in different environments such as business, healthcare system, etc. Cloud Computing is </w:t>
+        <w:t xml:space="preserve">before becoming a cloud engineer. </w:t>
+      </w:r>
+      <w:r>
+        <w:rPr>
+          <w:rFonts w:ascii="Times New Roman" w:hAnsi="Times New Roman" w:cs="Times New Roman"/>
+          <w:sz w:val="24"/>
+          <w:szCs w:val="24"/>
+        </w:rPr>
+        <w:t xml:space="preserve">Cloud Computing is </w:t>
       </w:r>
       <w:r>
         <w:rPr>
@@ -436,7 +468,23 @@
           <w:sz w:val="24"/>
           <w:szCs w:val="24"/>
         </w:rPr>
-        <w:t>this industry will be a milestone for me achieve greater targets in the future.</w:t>
+        <w:t xml:space="preserve">this industry will be a milestone for me </w:t>
+      </w:r>
+      <w:r>
+        <w:rPr>
+          <w:rFonts w:ascii="Times New Roman" w:hAnsi="Times New Roman" w:cs="Times New Roman"/>
+          <w:sz w:val="24"/>
+          <w:szCs w:val="24"/>
+        </w:rPr>
+        <w:t xml:space="preserve">to </w:t>
+      </w:r>
+      <w:r>
+        <w:rPr>
+          <w:rFonts w:ascii="Times New Roman" w:hAnsi="Times New Roman" w:cs="Times New Roman"/>
+          <w:sz w:val="24"/>
+          <w:szCs w:val="24"/>
+        </w:rPr>
+        <w:t>achieve greater targets in the future.</w:t>
       </w:r>
     </w:p>
     <w:p>
@@ -683,16 +731,7 @@
           <w:sz w:val="24"/>
           <w:szCs w:val="24"/>
         </w:rPr>
-        <w:t xml:space="preserve"> as well as keeping track </w:t>
-      </w:r>
-      <w:r>
-        <w:rPr>
-          <w:rFonts w:ascii="Times New Roman" w:hAnsi="Times New Roman" w:cs="Times New Roman"/>
-          <w:sz w:val="24"/>
-          <w:szCs w:val="24"/>
-        </w:rPr>
-        <w:lastRenderedPageBreak/>
-        <w:t>of the health condition of the users</w:t>
+        <w:t xml:space="preserve"> as well as keeping track of the health condition of the users</w:t>
       </w:r>
       <w:r>
         <w:rPr>
@@ -851,6 +890,7 @@
           <w:sz w:val="24"/>
           <w:szCs w:val="24"/>
         </w:rPr>
+        <w:lastRenderedPageBreak/>
         <w:t xml:space="preserve">The application will have an interface that is designed in an understandable way so that everyone, including the elderly can use it effectively. This will help the application to be approached by a wide range of users, which means that various patients with different health conditions can </w:t>
       </w:r>
       <w:r>
@@ -1090,18 +1130,7 @@
           <w:szCs w:val="24"/>
           <w:shd w:val="clear" w:color="auto" w:fill="FFFFFF"/>
         </w:rPr>
-        <w:t xml:space="preserve">According to the Maslow’s hierarchy of needs, health is the located at the bottom of the triangle of needs, which indicates that health is the foundation of the society’s demand. So, proper healthcare will be the main motivation to boost the progress of the community, which emphasizes the necessity of the health </w:t>
-      </w:r>
-      <w:r>
-        <w:rPr>
-          <w:rFonts w:ascii="Times New Roman" w:hAnsi="Times New Roman" w:cs="Times New Roman"/>
-          <w:color w:val="333333"/>
-          <w:sz w:val="24"/>
-          <w:szCs w:val="24"/>
-          <w:shd w:val="clear" w:color="auto" w:fill="FFFFFF"/>
-        </w:rPr>
-        <w:lastRenderedPageBreak/>
-        <w:t xml:space="preserve">application. </w:t>
+        <w:t xml:space="preserve">According to the Maslow’s hierarchy of needs, health is the located at the bottom of the triangle of needs, which indicates that health is the foundation of the society’s demand. So, proper healthcare will be the main motivation to boost the progress of the community, which emphasizes the necessity of the health application. </w:t>
       </w:r>
       <w:r>
         <w:rPr>
@@ -1144,7 +1173,16 @@
           <w:sz w:val="24"/>
           <w:szCs w:val="24"/>
         </w:rPr>
-        <w:t>This application also offers the patients a precious opportunity to monitor their health personally so they can detect and predict their health problems in the shortest amount of time. The application can be integrated with the latest innovations in Information Technology such as AI, Internet of Things (IoT) to enhance its performance and grant access to various patients and medical staffs including doctors and nurses as well.</w:t>
+        <w:t xml:space="preserve">This application also offers the patients a precious opportunity to monitor their health personally so they can detect and predict their health problems in the shortest amount of time. The application can be integrated with the latest innovations in Information Technology such as AI, Internet of Things (IoT) to enhance its performance </w:t>
+      </w:r>
+      <w:r>
+        <w:rPr>
+          <w:rFonts w:ascii="Times New Roman" w:hAnsi="Times New Roman" w:cs="Times New Roman"/>
+          <w:sz w:val="24"/>
+          <w:szCs w:val="24"/>
+        </w:rPr>
+        <w:lastRenderedPageBreak/>
+        <w:t>and grant access to various patients and medical staffs including doctors and nurses as well.</w:t>
       </w:r>
       <w:r>
         <w:rPr>
@@ -1608,16 +1646,7 @@
                 <w:sz w:val="24"/>
                 <w:szCs w:val="24"/>
               </w:rPr>
-              <w:t xml:space="preserve">A table showing the plan of drinking water and eating the specific kinds of food appropriate for different purposes such as losing weight, preventing heart diseases, etc. If the users cannot follow the diet plan </w:t>
-            </w:r>
-            <w:r>
-              <w:rPr>
-                <w:rFonts w:ascii="Times New Roman" w:hAnsi="Times New Roman" w:cs="Times New Roman"/>
-                <w:sz w:val="24"/>
-                <w:szCs w:val="24"/>
-              </w:rPr>
-              <w:lastRenderedPageBreak/>
-              <w:t>for some reasons, it will automatically update to help the users achieve their targets.</w:t>
+              <w:t>A table showing the plan of drinking water and eating the specific kinds of food appropriate for different purposes such as losing weight, preventing heart diseases, etc. If the users cannot follow the diet plan for some reasons, it will automatically update to help the users achieve their targets.</w:t>
             </w:r>
           </w:p>
         </w:tc>
@@ -1696,7 +1725,16 @@
                 <w:sz w:val="24"/>
                 <w:szCs w:val="24"/>
               </w:rPr>
-              <w:t>The application will help the users to calculate the amount of calorie in their food so that they can have a diet plan suitable for their health</w:t>
+              <w:t xml:space="preserve">The application will help the users to calculate the </w:t>
+            </w:r>
+            <w:r>
+              <w:rPr>
+                <w:rFonts w:ascii="Times New Roman" w:hAnsi="Times New Roman" w:cs="Times New Roman"/>
+                <w:sz w:val="24"/>
+                <w:szCs w:val="24"/>
+              </w:rPr>
+              <w:lastRenderedPageBreak/>
+              <w:t>amount of calorie in their food so that they can have a diet plan suitable for their health</w:t>
             </w:r>
           </w:p>
         </w:tc>
@@ -2044,16 +2082,7 @@
                 <w:sz w:val="24"/>
                 <w:szCs w:val="24"/>
               </w:rPr>
-              <w:t xml:space="preserve">The application will store information of the users’ health conditions and </w:t>
-            </w:r>
-            <w:r>
-              <w:rPr>
-                <w:rFonts w:ascii="Times New Roman" w:hAnsi="Times New Roman" w:cs="Times New Roman"/>
-                <w:sz w:val="24"/>
-                <w:szCs w:val="24"/>
-              </w:rPr>
-              <w:lastRenderedPageBreak/>
-              <w:t>measurement to help doctors monitor the health of their patients better.</w:t>
+              <w:t>The application will store information of the users’ health conditions and measurement to help doctors monitor the health of their patients better.</w:t>
             </w:r>
           </w:p>
         </w:tc>
@@ -2090,7 +2119,6 @@
                 <w:sz w:val="24"/>
                 <w:szCs w:val="24"/>
               </w:rPr>
-              <w:lastRenderedPageBreak/>
               <w:t>Low</w:t>
             </w:r>
           </w:p>
@@ -2143,7 +2171,16 @@
                 <w:sz w:val="24"/>
                 <w:szCs w:val="24"/>
               </w:rPr>
-              <w:t>The application can offer a chatting channel for the users to reduce the inconvenience of communicating with the doctors</w:t>
+              <w:t xml:space="preserve">The application can offer a chatting channel for the users to reduce the </w:t>
+            </w:r>
+            <w:r>
+              <w:rPr>
+                <w:rFonts w:ascii="Times New Roman" w:hAnsi="Times New Roman" w:cs="Times New Roman"/>
+                <w:sz w:val="24"/>
+                <w:szCs w:val="24"/>
+              </w:rPr>
+              <w:lastRenderedPageBreak/>
+              <w:t>inconvenience of communicating with the doctors</w:t>
             </w:r>
             <w:r>
               <w:rPr>
@@ -2174,6 +2211,7 @@
           <w:sz w:val="24"/>
           <w:szCs w:val="24"/>
         </w:rPr>
+        <w:lastRenderedPageBreak/>
         <w:t>Although we tried to include as many features as possible, but due to the amount of workload and the limited understanding of software development so there will be some limitations in our project.</w:t>
       </w:r>
       <w:r>
@@ -2370,7 +2408,6 @@
           <w:sz w:val="24"/>
           <w:szCs w:val="24"/>
         </w:rPr>
-        <w:lastRenderedPageBreak/>
         <w:t xml:space="preserve">World Health Organization 2020, </w:t>
       </w:r>
       <w:r>
@@ -2460,6 +2497,7 @@
           <w:sz w:val="24"/>
           <w:szCs w:val="24"/>
         </w:rPr>
+        <w:lastRenderedPageBreak/>
         <w:t>Designveloper</w:t>
       </w:r>
       <w:proofErr w:type="spellEnd"/>

</xml_diff>